<commit_message>
etape clustering et pdf
</commit_message>
<xml_diff>
--- a/comments.docx
+++ b/comments.docx
@@ -4,24 +4,61 @@
   <w:body>
     <w:p>
       <w:pPr>
-        <w:rPr>
-          <w:rFonts w:ascii="Times New Roman" w:eastAsia="Times New Roman" w:hAnsi="Times New Roman" w:cs="Times New Roman"/>
-          <w:lang w:eastAsia="fr-FR"/>
-        </w:rPr>
-      </w:pPr>
-      <w:proofErr w:type="spellStart"/>
-      <w:r>
+        <w:jc w:val="center"/>
         <w:rPr>
           <w:rFonts w:ascii="Arial" w:eastAsia="Times New Roman" w:hAnsi="Arial" w:cs="Times New Roman"/>
-          <w:sz w:val="30"/>
-          <w:szCs w:val="30"/>
+          <w:sz w:val="40"/>
+          <w:szCs w:val="40"/>
           <w:shd w:val="clear" w:color="auto" w:fill="FFFFFF"/>
           <w:lang w:eastAsia="fr-FR"/>
         </w:rPr>
-        <w:t>Comments</w:t>
-      </w:r>
-      <w:proofErr w:type="spellEnd"/>
-    </w:p>
+      </w:pPr>
+      <w:r>
+        <w:rPr>
+          <w:rFonts w:ascii="Arial" w:eastAsia="Times New Roman" w:hAnsi="Arial" w:cs="Times New Roman"/>
+          <w:sz w:val="40"/>
+          <w:szCs w:val="40"/>
+          <w:shd w:val="clear" w:color="auto" w:fill="FFFFFF"/>
+          <w:lang w:eastAsia="fr-FR"/>
+        </w:rPr>
+        <w:t>Description du projet</w:t>
+      </w:r>
+    </w:p>
+    <w:p>
+      <w:pPr>
+        <w:jc w:val="center"/>
+        <w:rPr>
+          <w:rFonts w:ascii="Times New Roman" w:eastAsia="Times New Roman" w:hAnsi="Times New Roman" w:cs="Times New Roman"/>
+          <w:sz w:val="20"/>
+          <w:szCs w:val="20"/>
+          <w:lang w:eastAsia="fr-FR"/>
+        </w:rPr>
+      </w:pPr>
+      <w:r>
+        <w:rPr>
+          <w:rFonts w:ascii="Arial" w:eastAsia="Times New Roman" w:hAnsi="Arial" w:cs="Times New Roman"/>
+          <w:sz w:val="22"/>
+          <w:szCs w:val="22"/>
+          <w:shd w:val="clear" w:color="auto" w:fill="FFFFFF"/>
+          <w:lang w:eastAsia="fr-FR"/>
+        </w:rPr>
+        <w:t xml:space="preserve">Algo2 – Jérémie Dumez/Paul </w:t>
+      </w:r>
+      <w:proofErr w:type="spellStart"/>
+      <w:r>
+        <w:rPr>
+          <w:rFonts w:ascii="Arial" w:eastAsia="Times New Roman" w:hAnsi="Arial" w:cs="Times New Roman"/>
+          <w:sz w:val="22"/>
+          <w:szCs w:val="22"/>
+          <w:shd w:val="clear" w:color="auto" w:fill="FFFFFF"/>
+          <w:lang w:eastAsia="fr-FR"/>
+        </w:rPr>
+        <w:t>Raphanaud</w:t>
+      </w:r>
+      <w:proofErr w:type="spellEnd"/>
+    </w:p>
+    <w:p/>
+    <w:p/>
     <w:p/>
     <w:p>
       <w:r>
@@ -606,11 +643,9 @@
         <w:tab/>
         <w:t xml:space="preserve">Ensuite nous avons </w:t>
       </w:r>
-      <w:proofErr w:type="spellStart"/>
-      <w:r>
-        <w:t>decidé</w:t>
-      </w:r>
-      <w:proofErr w:type="spellEnd"/>
+      <w:r>
+        <w:t>décidé</w:t>
+      </w:r>
       <w:r>
         <w:t xml:space="preserve"> de faire une </w:t>
       </w:r>
@@ -628,19 +663,20 @@
       </w:r>
       <w:proofErr w:type="spellEnd"/>
       <w:r>
-        <w:t xml:space="preserve">. Nous avons donc </w:t>
-      </w:r>
-      <w:proofErr w:type="spellStart"/>
-      <w:r>
-        <w:t>implété</w:t>
-      </w:r>
-      <w:proofErr w:type="spellEnd"/>
-      <w:r>
-        <w:t xml:space="preserve"> un algorithme K-</w:t>
+        <w:t>. Nous avons donc implé</w:t>
+      </w:r>
+      <w:r>
+        <w:t>men</w:t>
+      </w:r>
+      <w:r>
+        <w:t>té un algorithme K-</w:t>
       </w:r>
       <w:proofErr w:type="spellStart"/>
       <w:r>
         <w:t>mean</w:t>
+      </w:r>
+      <w:r>
+        <w:t>s</w:t>
       </w:r>
       <w:proofErr w:type="spellEnd"/>
       <w:r>
@@ -656,13 +692,16 @@
       <w:r>
         <w:t>mean</w:t>
       </w:r>
+      <w:r>
+        <w:t>s</w:t>
+      </w:r>
       <w:proofErr w:type="spellEnd"/>
       <w:r>
         <w:t xml:space="preserve"> place un nombre de centroide. Ensuite il calcul la distance entre la data et les </w:t>
       </w:r>
       <w:proofErr w:type="spellStart"/>
       <w:r>
-        <w:t>centroides</w:t>
+        <w:t>centroids</w:t>
       </w:r>
       <w:proofErr w:type="spellEnd"/>
       <w:r>
@@ -675,33 +714,189 @@
       </w:r>
       <w:proofErr w:type="spellStart"/>
       <w:r>
-        <w:t>centroides</w:t>
+        <w:t>centroids</w:t>
       </w:r>
       <w:proofErr w:type="spellEnd"/>
       <w:r>
         <w:t xml:space="preserve"> pour </w:t>
       </w:r>
-      <w:proofErr w:type="spellStart"/>
-      <w:r>
-        <w:t>optenir</w:t>
-      </w:r>
-      <w:proofErr w:type="spellEnd"/>
-      <w:r>
-        <w:t xml:space="preserve"> le </w:t>
-      </w:r>
-      <w:proofErr w:type="spellStart"/>
-      <w:r>
-        <w:t>resultat</w:t>
-      </w:r>
-      <w:proofErr w:type="spellEnd"/>
-      <w:r>
-        <w:t xml:space="preserve"> le plus précis.</w:t>
-      </w:r>
-    </w:p>
-    <w:p/>
-    <w:p/>
-    <w:p>
-      <w:r>
+      <w:r>
+        <w:t>obtenir</w:t>
+      </w:r>
+      <w:r>
+        <w:t xml:space="preserve"> le r</w:t>
+      </w:r>
+      <w:r>
+        <w:t>é</w:t>
+      </w:r>
+      <w:r>
+        <w:t>sultat le plus précis.</w:t>
+      </w:r>
+    </w:p>
+    <w:p/>
+    <w:p>
+      <w:r>
+        <w:t xml:space="preserve">Ci-dessous un exemple avec 3 </w:t>
+      </w:r>
+      <w:proofErr w:type="spellStart"/>
+      <w:r>
+        <w:t>centroids</w:t>
+      </w:r>
+      <w:proofErr w:type="spellEnd"/>
+      <w:r>
+        <w:t xml:space="preserve"> créant 3 clusters distinct. On peut remarquer qu’</w:t>
+      </w:r>
+      <w:r>
+        <w:t>à</w:t>
+      </w:r>
+      <w:r>
+        <w:t xml:space="preserve"> chaque itération les </w:t>
+      </w:r>
+      <w:proofErr w:type="spellStart"/>
+      <w:r>
+        <w:t>centroids</w:t>
+      </w:r>
+      <w:proofErr w:type="spellEnd"/>
+      <w:r>
+        <w:t xml:space="preserve"> se </w:t>
+      </w:r>
+      <w:r>
+        <w:t>déplacent</w:t>
+      </w:r>
+      <w:r>
+        <w:t xml:space="preserve"> et </w:t>
+      </w:r>
+      <w:r>
+        <w:t>forment de nouveaux clusters plus précis.</w:t>
+      </w:r>
+    </w:p>
+    <w:p/>
+    <w:p>
+      <w:r>
+        <w:lastRenderedPageBreak/>
+        <w:drawing>
+          <wp:inline distT="0" distB="0" distL="0" distR="0" wp14:anchorId="4E941DD3" wp14:editId="6801C5FB">
+            <wp:extent cx="3437398" cy="2708770"/>
+            <wp:effectExtent l="0" t="0" r="4445" b="0"/>
+            <wp:docPr id="6" name="Image 6"/>
+            <wp:cNvGraphicFramePr>
+              <a:graphicFrameLocks xmlns:a="http://schemas.openxmlformats.org/drawingml/2006/main" noChangeAspect="1"/>
+            </wp:cNvGraphicFramePr>
+            <a:graphic xmlns:a="http://schemas.openxmlformats.org/drawingml/2006/main">
+              <a:graphicData uri="http://schemas.openxmlformats.org/drawingml/2006/picture">
+                <pic:pic xmlns:pic="http://schemas.openxmlformats.org/drawingml/2006/picture">
+                  <pic:nvPicPr>
+                    <pic:cNvPr id="1" name=""/>
+                    <pic:cNvPicPr/>
+                  </pic:nvPicPr>
+                  <pic:blipFill>
+                    <a:blip r:embed="rId9"/>
+                    <a:stretch>
+                      <a:fillRect/>
+                    </a:stretch>
+                  </pic:blipFill>
+                  <pic:spPr>
+                    <a:xfrm>
+                      <a:off x="0" y="0"/>
+                      <a:ext cx="3446948" cy="2716295"/>
+                    </a:xfrm>
+                    <a:prstGeom prst="rect">
+                      <a:avLst/>
+                    </a:prstGeom>
+                  </pic:spPr>
+                </pic:pic>
+              </a:graphicData>
+            </a:graphic>
+          </wp:inline>
+        </w:drawing>
+      </w:r>
+    </w:p>
+    <w:p/>
+    <w:p>
+      <w:r>
+        <w:drawing>
+          <wp:inline distT="0" distB="0" distL="0" distR="0" wp14:anchorId="25D4A07D" wp14:editId="08C0F9ED">
+            <wp:extent cx="3355122" cy="2551105"/>
+            <wp:effectExtent l="0" t="0" r="0" b="1905"/>
+            <wp:docPr id="7" name="Image 7"/>
+            <wp:cNvGraphicFramePr>
+              <a:graphicFrameLocks xmlns:a="http://schemas.openxmlformats.org/drawingml/2006/main" noChangeAspect="1"/>
+            </wp:cNvGraphicFramePr>
+            <a:graphic xmlns:a="http://schemas.openxmlformats.org/drawingml/2006/main">
+              <a:graphicData uri="http://schemas.openxmlformats.org/drawingml/2006/picture">
+                <pic:pic xmlns:pic="http://schemas.openxmlformats.org/drawingml/2006/picture">
+                  <pic:nvPicPr>
+                    <pic:cNvPr id="1" name=""/>
+                    <pic:cNvPicPr/>
+                  </pic:nvPicPr>
+                  <pic:blipFill>
+                    <a:blip r:embed="rId10"/>
+                    <a:stretch>
+                      <a:fillRect/>
+                    </a:stretch>
+                  </pic:blipFill>
+                  <pic:spPr>
+                    <a:xfrm>
+                      <a:off x="0" y="0"/>
+                      <a:ext cx="3373270" cy="2564904"/>
+                    </a:xfrm>
+                    <a:prstGeom prst="rect">
+                      <a:avLst/>
+                    </a:prstGeom>
+                  </pic:spPr>
+                </pic:pic>
+              </a:graphicData>
+            </a:graphic>
+          </wp:inline>
+        </w:drawing>
+      </w:r>
+    </w:p>
+    <w:p/>
+    <w:p>
+      <w:r>
+        <w:drawing>
+          <wp:inline distT="0" distB="0" distL="0" distR="0" wp14:anchorId="5CEFE6BB" wp14:editId="2E94BE68">
+            <wp:extent cx="3392362" cy="2579422"/>
+            <wp:effectExtent l="0" t="0" r="0" b="0"/>
+            <wp:docPr id="8" name="Image 8"/>
+            <wp:cNvGraphicFramePr>
+              <a:graphicFrameLocks xmlns:a="http://schemas.openxmlformats.org/drawingml/2006/main" noChangeAspect="1"/>
+            </wp:cNvGraphicFramePr>
+            <a:graphic xmlns:a="http://schemas.openxmlformats.org/drawingml/2006/main">
+              <a:graphicData uri="http://schemas.openxmlformats.org/drawingml/2006/picture">
+                <pic:pic xmlns:pic="http://schemas.openxmlformats.org/drawingml/2006/picture">
+                  <pic:nvPicPr>
+                    <pic:cNvPr id="1" name=""/>
+                    <pic:cNvPicPr/>
+                  </pic:nvPicPr>
+                  <pic:blipFill>
+                    <a:blip r:embed="rId11"/>
+                    <a:stretch>
+                      <a:fillRect/>
+                    </a:stretch>
+                  </pic:blipFill>
+                  <pic:spPr>
+                    <a:xfrm>
+                      <a:off x="0" y="0"/>
+                      <a:ext cx="3412918" cy="2595052"/>
+                    </a:xfrm>
+                    <a:prstGeom prst="rect">
+                      <a:avLst/>
+                    </a:prstGeom>
+                  </pic:spPr>
+                </pic:pic>
+              </a:graphicData>
+            </a:graphic>
+          </wp:inline>
+        </w:drawing>
+      </w:r>
+    </w:p>
+    <w:p/>
+    <w:p/>
+    <w:p/>
+    <w:p>
+      <w:r>
+        <w:lastRenderedPageBreak/>
         <w:tab/>
         <w:t xml:space="preserve">Pour définir le nombre de centroide nous avons mis en place 2 </w:t>
       </w:r>
@@ -788,7 +983,10 @@
       </w:r>
       <w:proofErr w:type="spellStart"/>
       <w:r>
-        <w:t>methow</w:t>
+        <w:t>metho</w:t>
+      </w:r>
+      <w:r>
+        <w:t>d</w:t>
       </w:r>
       <w:proofErr w:type="spellEnd"/>
       <w:r>
@@ -805,10 +1003,7 @@
         <w:ind w:firstLine="708"/>
       </w:pPr>
       <w:r>
-        <w:t>Pour la « </w:t>
-      </w:r>
-      <w:r>
-        <w:t xml:space="preserve">Silhouette </w:t>
+        <w:t xml:space="preserve">Pour la « Silhouette </w:t>
       </w:r>
       <w:proofErr w:type="spellStart"/>
       <w:r>
@@ -829,27 +1024,23 @@
         <w:ind w:left="708"/>
       </w:pPr>
       <w:r>
-        <w:t xml:space="preserve">Les 2 </w:t>
-      </w:r>
-      <w:proofErr w:type="spellStart"/>
-      <w:r>
-        <w:t>methodes</w:t>
-      </w:r>
-      <w:proofErr w:type="spellEnd"/>
-      <w:r>
-        <w:t xml:space="preserve"> nous ont retourné le même </w:t>
-      </w:r>
-      <w:proofErr w:type="spellStart"/>
-      <w:r>
-        <w:t>resultat</w:t>
-      </w:r>
-      <w:proofErr w:type="spellEnd"/>
-      <w:r>
-        <w:t xml:space="preserve"> : 2 </w:t>
-      </w:r>
-      <w:proofErr w:type="spellStart"/>
-      <w:r>
-        <w:t>centroides</w:t>
+        <w:t>Les 2 m</w:t>
+      </w:r>
+      <w:r>
+        <w:t>é</w:t>
+      </w:r>
+      <w:r>
+        <w:t>thodes nous ont retourné le même r</w:t>
+      </w:r>
+      <w:r>
+        <w:t>é</w:t>
+      </w:r>
+      <w:r>
+        <w:t xml:space="preserve">sultat : 2 </w:t>
+      </w:r>
+      <w:proofErr w:type="spellStart"/>
+      <w:r>
+        <w:t>centroids</w:t>
       </w:r>
       <w:proofErr w:type="spellEnd"/>
       <w:r>
@@ -866,6 +1057,9 @@
       <w:r>
         <w:t>mean</w:t>
       </w:r>
+      <w:r>
+        <w:t>s</w:t>
+      </w:r>
       <w:proofErr w:type="spellEnd"/>
       <w:r>
         <w:t xml:space="preserve"> car il était rapide d’exécution et simple de compréhension.</w:t>
@@ -878,7 +1072,6 @@
         <w:rPr>
           <w:noProof/>
         </w:rPr>
-        <w:lastRenderedPageBreak/>
         <w:drawing>
           <wp:inline distT="0" distB="0" distL="0" distR="0" wp14:anchorId="25EB903D" wp14:editId="3254535F">
             <wp:extent cx="5760720" cy="4161790"/>
@@ -895,7 +1088,7 @@
                     <pic:cNvPicPr/>
                   </pic:nvPicPr>
                   <pic:blipFill>
-                    <a:blip r:embed="rId9">
+                    <a:blip r:embed="rId12">
                       <a:extLst>
                         <a:ext uri="{28A0092B-C50C-407E-A947-70E740481C1C}">
                           <a14:useLocalDpi xmlns:a14="http://schemas.microsoft.com/office/drawing/2010/main" val="0"/>
@@ -937,6 +1130,8 @@
         <w:t xml:space="preserve">, que les 2 clusters confirment que plus le poids du véhicule est élevé plus la consommation est haute. </w:t>
       </w:r>
     </w:p>
+    <w:p/>
+    <w:p/>
     <w:sectPr>
       <w:pgSz w:w="11906" w:h="16838"/>
       <w:pgMar w:top="1417" w:right="1417" w:bottom="1417" w:left="1417" w:header="708" w:footer="708" w:gutter="0"/>

</xml_diff>